<commit_message>
Actualización del dashboard y documentación
</commit_message>
<xml_diff>
--- a/Documentación Practica 1 spl.docx
+++ b/Documentación Practica 1 spl.docx
@@ -17,22 +17,7 @@
     <w:p/>
     <w:p>
       <w:r>
-        <w:t>En el desarrollo actual de software, construir una aplicación funcional ya no es suficiente</w:t>
-      </w:r>
-      <w:r>
-        <w:t xml:space="preserve"> entonces</w:t>
-      </w:r>
-      <w:r>
-        <w:t xml:space="preserve"> </w:t>
-      </w:r>
-      <w:r>
-        <w:t>l</w:t>
-      </w:r>
-      <w:r>
-        <w:t xml:space="preserve">as organizaciones y equipos de ingeniería necesitan garantizar que sus sistemas sean observables, es decir, que puedan entender lo que ocurre dentro de sus servicios en tiempo real. En este contexto, </w:t>
-      </w:r>
-      <w:r>
-        <w:t xml:space="preserve">con las explicaciones dadas por el profesor </w:t>
+        <w:t xml:space="preserve">En el desarrollo actual de software, construir una aplicación funcional ya no es suficiente entonces las organizaciones y equipos de ingeniería necesitan garantizar que sus sistemas sean observables, es decir, que puedan entender lo que ocurre dentro de sus servicios en tiempo real. En este contexto, con las explicaciones dadas por el profesor </w:t>
       </w:r>
       <w:proofErr w:type="spellStart"/>
       <w:r>
@@ -40,24 +25,15 @@
       </w:r>
       <w:proofErr w:type="spellEnd"/>
       <w:r>
-        <w:t xml:space="preserve"> use</w:t>
-      </w:r>
-      <w:r>
-        <w:t xml:space="preserve"> un CRUD de usuarios usando tecnologías como F</w:t>
-      </w:r>
-      <w:proofErr w:type="spellStart"/>
-      <w:r>
-        <w:t>astAPI</w:t>
-      </w:r>
-      <w:proofErr w:type="spellEnd"/>
-      <w:r>
-        <w:t xml:space="preserve"> y PostgreSQL, pero con un componente diferencial clave</w:t>
-      </w:r>
-      <w:r>
-        <w:t xml:space="preserve"> como lo es</w:t>
-      </w:r>
-      <w:r>
-        <w:t xml:space="preserve"> la integración de herramientas de monitoreo como </w:t>
+        <w:t xml:space="preserve"> use un CRUD de usuarios usando tecnologías como </w:t>
+      </w:r>
+      <w:proofErr w:type="spellStart"/>
+      <w:r>
+        <w:t>FastAPI</w:t>
+      </w:r>
+      <w:proofErr w:type="spellEnd"/>
+      <w:r>
+        <w:t xml:space="preserve"> y PostgreSQL, pero con un componente diferencial clave como lo es la integración de herramientas de monitoreo como </w:t>
       </w:r>
       <w:proofErr w:type="spellStart"/>
       <w:r>
@@ -78,10 +54,7 @@
     </w:p>
     <w:p>
       <w:r>
-        <w:t>Estas 2 herramientas son importantes ya que l</w:t>
-      </w:r>
-      <w:r>
-        <w:t xml:space="preserve">a API no solo cumple su función de gestión de usuarios, sino que también expone un </w:t>
+        <w:t xml:space="preserve">Estas 2 herramientas son importantes ya que la API no solo cumple su función de gestión de usuarios, sino que también expone un </w:t>
       </w:r>
       <w:proofErr w:type="spellStart"/>
       <w:r>
@@ -97,13 +70,7 @@
       </w:r>
       <w:proofErr w:type="spellEnd"/>
       <w:r>
-        <w:t xml:space="preserve"> donde recopila y publica información sobre su actividad. Esto </w:t>
-      </w:r>
-      <w:r>
-        <w:t>me permitió</w:t>
-      </w:r>
-      <w:r>
-        <w:t xml:space="preserve"> definir métricas personalizadas como </w:t>
+        <w:t xml:space="preserve"> donde recopila y publica información sobre su actividad. Esto me permitió definir métricas personalizadas como </w:t>
       </w:r>
       <w:proofErr w:type="spellStart"/>
       <w:r>
@@ -147,51 +114,39 @@
     </w:p>
     <w:p>
       <w:r>
+        <w:t>-PostgreSQL proporcionó una base de datos confiable para almacenar los datos de usuarios.</w:t>
+      </w:r>
+    </w:p>
+    <w:p>
+      <w:r>
+        <w:t xml:space="preserve">-Docker y Docker </w:t>
+      </w:r>
+      <w:proofErr w:type="spellStart"/>
+      <w:r>
+        <w:t>Compose</w:t>
+      </w:r>
+      <w:proofErr w:type="spellEnd"/>
+      <w:r>
+        <w:t xml:space="preserve"> facilitaron la configuración y despliegue de todos los servicios como contenedores, asegurando que funcionaran de forma aislada y coherente sin importar el entorno.</w:t>
+      </w:r>
+    </w:p>
+    <w:p>
+      <w:r>
         <w:t>-</w:t>
       </w:r>
-      <w:r>
-        <w:t>PostgreSQL proporcionó una base de datos confiable para almacenar los datos de usuarios.</w:t>
+      <w:proofErr w:type="spellStart"/>
+      <w:r>
+        <w:t>Prometheus</w:t>
+      </w:r>
+      <w:proofErr w:type="spellEnd"/>
+      <w:r>
+        <w:t xml:space="preserve"> captura métricas de la aplicación y entender cómo exponerlas correctamente desde Python.</w:t>
       </w:r>
     </w:p>
     <w:p>
       <w:r>
         <w:t>-</w:t>
       </w:r>
-      <w:r>
-        <w:t xml:space="preserve">Docker y Docker </w:t>
-      </w:r>
-      <w:proofErr w:type="spellStart"/>
-      <w:r>
-        <w:t>Compose</w:t>
-      </w:r>
-      <w:proofErr w:type="spellEnd"/>
-      <w:r>
-        <w:t xml:space="preserve"> facilitaron la configuración y despliegue de todos los servicios como contenedores, asegurando que funcionaran de forma aislada y coherente sin importar el entorno.</w:t>
-      </w:r>
-    </w:p>
-    <w:p>
-      <w:r>
-        <w:t>-</w:t>
-      </w:r>
-      <w:proofErr w:type="spellStart"/>
-      <w:r>
-        <w:t>Prometheus</w:t>
-      </w:r>
-      <w:proofErr w:type="spellEnd"/>
-      <w:r>
-        <w:t xml:space="preserve"> </w:t>
-      </w:r>
-      <w:r>
-        <w:t>captura</w:t>
-      </w:r>
-      <w:r>
-        <w:t xml:space="preserve"> métricas de la aplicación y entender cómo exponerlas correctamente desde Python.</w:t>
-      </w:r>
-    </w:p>
-    <w:p>
-      <w:r>
-        <w:t>-</w:t>
-      </w:r>
       <w:proofErr w:type="spellStart"/>
       <w:r>
         <w:t>Grafana</w:t>
@@ -203,24 +158,88 @@
     </w:p>
     <w:p>
       <w:r>
-        <w:t>Asociándolo con casos reales,</w:t>
-      </w:r>
-      <w:r>
-        <w:t xml:space="preserve"> </w:t>
-      </w:r>
-      <w:r>
-        <w:t>r</w:t>
-      </w:r>
-      <w:r>
-        <w:t>efleja situaciones reales del mundo laboral</w:t>
-      </w:r>
-      <w:r>
-        <w:t xml:space="preserve"> como </w:t>
-      </w:r>
-      <w:r>
-        <w:t>saber cómo construir una API funcional y al mismo tiempo monitorearla profesionalmente. En un entorno productivo, esto permite detectar problemas rápidamente, optimizar recursos, analizar tendencias de uso, y tomar decisiones informadas.</w:t>
-      </w:r>
-    </w:p>
+        <w:t>Asociándolo con casos reales, refleja situaciones reales del mundo laboral como saber cómo construir una API funcional y al mismo tiempo monitorearla profesionalmente. En un entorno productivo, esto permite detectar problemas rápidamente, optimizar recursos, analizar tendencias de uso, y tomar decisiones informadas.</w:t>
+      </w:r>
+    </w:p>
+    <w:p>
+      <w:proofErr w:type="spellStart"/>
+      <w:r>
+        <w:lastRenderedPageBreak/>
+        <w:t>Dashboard</w:t>
+      </w:r>
+      <w:proofErr w:type="spellEnd"/>
+      <w:r>
+        <w:t>:</w:t>
+      </w:r>
+      <w:r>
+        <w:br/>
+      </w:r>
+      <w:r>
+        <w:br/>
+      </w:r>
+      <w:r>
+        <w:rPr>
+          <w:noProof/>
+        </w:rPr>
+        <w:drawing>
+          <wp:inline distT="0" distB="0" distL="0" distR="0" wp14:anchorId="599FF5BE" wp14:editId="31C1F22A">
+            <wp:extent cx="6372225" cy="3266144"/>
+            <wp:effectExtent l="0" t="0" r="0" b="0"/>
+            <wp:docPr id="1" name="Imagen 1"/>
+            <wp:cNvGraphicFramePr>
+              <a:graphicFrameLocks xmlns:a="http://schemas.openxmlformats.org/drawingml/2006/main" noChangeAspect="1"/>
+            </wp:cNvGraphicFramePr>
+            <a:graphic xmlns:a="http://schemas.openxmlformats.org/drawingml/2006/main">
+              <a:graphicData uri="http://schemas.openxmlformats.org/drawingml/2006/picture">
+                <pic:pic xmlns:pic="http://schemas.openxmlformats.org/drawingml/2006/picture">
+                  <pic:nvPicPr>
+                    <pic:cNvPr id="1" name=""/>
+                    <pic:cNvPicPr/>
+                  </pic:nvPicPr>
+                  <pic:blipFill rotWithShape="1">
+                    <a:blip r:embed="rId4"/>
+                    <a:srcRect t="11471" b="-2637"/>
+                    <a:stretch/>
+                  </pic:blipFill>
+                  <pic:spPr bwMode="auto">
+                    <a:xfrm>
+                      <a:off x="0" y="0"/>
+                      <a:ext cx="6380744" cy="3270510"/>
+                    </a:xfrm>
+                    <a:prstGeom prst="rect">
+                      <a:avLst/>
+                    </a:prstGeom>
+                    <a:ln>
+                      <a:noFill/>
+                    </a:ln>
+                    <a:extLst>
+                      <a:ext uri="{53640926-AAD7-44D8-BBD7-CCE9431645EC}">
+                        <a14:shadowObscured xmlns:a14="http://schemas.microsoft.com/office/drawing/2010/main"/>
+                      </a:ext>
+                    </a:extLst>
+                  </pic:spPr>
+                </pic:pic>
+              </a:graphicData>
+            </a:graphic>
+          </wp:inline>
+        </w:drawing>
+      </w:r>
+    </w:p>
+    <w:p/>
+    <w:p>
+      <w:r>
+        <w:t xml:space="preserve">Link: </w:t>
+      </w:r>
+      <w:hyperlink r:id="rId5" w:history="1">
+        <w:r>
+          <w:rPr>
+            <w:rStyle w:val="Hipervnculo"/>
+          </w:rPr>
+          <w:t>http://localhost:3000/d/beik3kmoin94we/practica1-spl?orgId=1&amp;from=2025-04-10T23:06:11.110Z&amp;to=2025-04-11T05:06:11.110Z&amp;timezone=browser&amp;viewPanel=panel-1&amp;theme=dark</w:t>
+        </w:r>
+      </w:hyperlink>
+    </w:p>
+    <w:p/>
     <w:p/>
     <w:sectPr>
       <w:pgSz w:w="12240" w:h="15840"/>
@@ -658,6 +677,29 @@
     <w:semiHidden/>
     <w:unhideWhenUsed/>
   </w:style>
+  <w:style w:type="character" w:styleId="Hipervnculo">
+    <w:name w:val="Hyperlink"/>
+    <w:basedOn w:val="Fuentedeprrafopredeter"/>
+    <w:uiPriority w:val="99"/>
+    <w:unhideWhenUsed/>
+    <w:rsid w:val="00A8310D"/>
+    <w:rPr>
+      <w:color w:val="0563C1" w:themeColor="hyperlink"/>
+      <w:u w:val="single"/>
+    </w:rPr>
+  </w:style>
+  <w:style w:type="character" w:styleId="Mencinsinresolver">
+    <w:name w:val="Unresolved Mention"/>
+    <w:basedOn w:val="Fuentedeprrafopredeter"/>
+    <w:uiPriority w:val="99"/>
+    <w:semiHidden/>
+    <w:unhideWhenUsed/>
+    <w:rsid w:val="00A8310D"/>
+    <w:rPr>
+      <w:color w:val="605E5C"/>
+      <w:shd w:val="clear" w:color="auto" w:fill="E1DFDD"/>
+    </w:rPr>
+  </w:style>
 </w:styles>
 </file>
 

</xml_diff>